<commit_message>
fix typo in personal info block
</commit_message>
<xml_diff>
--- a/resume-v2.docx
+++ b/resume-v2.docx
@@ -520,7 +520,7 @@
           </mc:Choice>
           <mc:Fallback>
             <w:pict>
-              <v:shape w14:anchorId="7C09FE93" id="任意多边形 7" o:spid="_x0000_s1026" style="position:absolute;left:0;text-align:left;margin-left:6.5pt;margin-top:2.4pt;width:22.6pt;height:22.6pt;z-index:-251655680;visibility:visible;mso-wrap-style:square;mso-wrap-distance-left:9pt;mso-wrap-distance-top:0;mso-wrap-distance-right:9pt;mso-wrap-distance-bottom:0;mso-position-horizontal:absolute;mso-position-horizontal-relative:text;mso-position-vertical:absolute;mso-position-vertical-relative:text;v-text-anchor:top" coordsize="452,452" o:gfxdata="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" path="m226,l154,11,92,43,44,92,12,154,,225r12,71l44,358r48,49l154,439r72,12l297,439r22,-11l226,428,147,412,83,368,39,303,23,225,39,147,83,82,147,39,226,23r93,l297,11,226,xm319,23r-93,l304,39r64,43l412,147r16,78l412,303r-44,65l304,412r-78,16l319,428r40,-21l408,358r32,-62l451,225,440,154,408,92,359,43,319,23xm355,129r-263,l87,138r,179l92,322r263,l359,317r,-18l110,299r,-147l359,152r,-14l355,129xm359,152r-23,l336,299r23,l359,152xm207,262r-73,l134,276r73,l207,262xm276,225r-15,3l249,236r-7,11l239,257r,19l313,276r,-19l310,247r-8,-11l290,228r-14,-3xm207,211r-73,l134,230r73,l207,211xm290,175r-28,l249,184r,27l262,221r28,l304,211r,-27l290,175xm207,175r-73,l134,188r73,l207,175xe" fillcolor="#254665" stroked="f">
+              <v:shape w14:anchorId="4E9E808D" id="任意多边形 7" o:spid="_x0000_s1026" style="position:absolute;left:0;text-align:left;margin-left:6.5pt;margin-top:2.4pt;width:22.6pt;height:22.6pt;z-index:-251655680;visibility:visible;mso-wrap-style:square;mso-wrap-distance-left:9pt;mso-wrap-distance-top:0;mso-wrap-distance-right:9pt;mso-wrap-distance-bottom:0;mso-position-horizontal:absolute;mso-position-horizontal-relative:text;mso-position-vertical:absolute;mso-position-vertical-relative:text;v-text-anchor:top" coordsize="452,452" o:gfxdata="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" path="m226,l154,11,92,43,44,92,12,154,,225r12,71l44,358r48,49l154,439r72,12l297,439r22,-11l226,428,147,412,83,368,39,303,23,225,39,147,83,82,147,39,226,23r93,l297,11,226,xm319,23r-93,l304,39r64,43l412,147r16,78l412,303r-44,65l304,412r-78,16l319,428r40,-21l408,358r32,-62l451,225,440,154,408,92,359,43,319,23xm355,129r-263,l87,138r,179l92,322r263,l359,317r,-18l110,299r,-147l359,152r,-14l355,129xm359,152r-23,l336,299r23,l359,152xm207,262r-73,l134,276r73,l207,262xm276,225r-15,3l249,236r-7,11l239,257r,19l313,276r,-19l310,247r-8,-11l290,228r-14,-3xm207,211r-73,l134,230r73,l207,211xm290,175r-28,l249,184r,27l262,221r28,l304,211r,-27l290,175xm207,175r-73,l134,188r73,l207,175xe" fillcolor="#254665" stroked="f">
                 <v:path arrowok="t" textboxrect="0,0,452,452"/>
               </v:shape>
             </w:pict>
@@ -579,7 +579,7 @@
           </mc:Choice>
           <mc:Fallback>
             <w:pict>
-              <v:rect w14:anchorId="445FB605" id="矩形 6" o:spid="_x0000_s1026" style="position:absolute;left:0;text-align:left;margin-left:439.2pt;margin-top:9.15pt;width:81.4pt;height:110.2pt;z-index:-251656704;visibility:visible;mso-wrap-style:square;mso-wrap-distance-left:9pt;mso-wrap-distance-top:0;mso-wrap-distance-right:9pt;mso-wrap-distance-bottom:0;mso-position-horizontal:absolute;mso-position-horizontal-relative:text;mso-position-vertical:absolute;mso-position-vertical-relative:text;v-text-anchor:top" o:gfxdata="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" filled="f" strokecolor="white" strokeweight="2.4pt"/>
+              <v:rect w14:anchorId="2AAE55B6" id="矩形 6" o:spid="_x0000_s1026" style="position:absolute;left:0;text-align:left;margin-left:439.2pt;margin-top:9.15pt;width:81.4pt;height:110.2pt;z-index:-251656704;visibility:visible;mso-wrap-style:square;mso-wrap-distance-left:9pt;mso-wrap-distance-top:0;mso-wrap-distance-right:9pt;mso-wrap-distance-bottom:0;mso-position-horizontal:absolute;mso-position-horizontal-relative:text;mso-position-vertical:absolute;mso-position-vertical-relative:text;v-text-anchor:top" o:gfxdata="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" filled="f" strokecolor="white" strokeweight="2.4pt"/>
             </w:pict>
           </mc:Fallback>
         </mc:AlternateContent>
@@ -607,7 +607,7 @@
           <w:noProof/>
         </w:rPr>
         <w:drawing>
-          <wp:anchor distT="0" distB="0" distL="0" distR="0" simplePos="0" relativeHeight="251654656" behindDoc="1" locked="0" layoutInCell="1" allowOverlap="1" wp14:anchorId="2370F546" wp14:editId="1712BF85">
+          <wp:anchor distT="0" distB="0" distL="0" distR="0" simplePos="0" relativeHeight="251653632" behindDoc="1" locked="0" layoutInCell="1" allowOverlap="1" wp14:anchorId="2370F546" wp14:editId="1712BF85">
             <wp:simplePos x="0" y="0"/>
             <wp:positionH relativeFrom="page">
               <wp:posOffset>438150</wp:posOffset>
@@ -705,7 +705,7 @@
           </mc:Choice>
           <mc:Fallback>
             <w:pict>
-              <v:line w14:anchorId="1D502059" id="直线 9" o:spid="_x0000_s1026" style="position:absolute;left:0;text-align:left;z-index:-251653632;visibility:visible;mso-wrap-style:square;mso-wrap-distance-left:9pt;mso-wrap-distance-top:0;mso-wrap-distance-right:9pt;mso-wrap-distance-bottom:0;mso-position-horizontal:absolute;mso-position-horizontal-relative:text;mso-position-vertical:absolute;mso-position-vertical-relative:text" from="35.05pt,1.1pt" to="429.65pt,1.1pt" o:gfxdata="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" strokecolor="#254665" strokeweight=".48pt"/>
+              <v:line w14:anchorId="550B30E9" id="直线 9" o:spid="_x0000_s1026" style="position:absolute;left:0;text-align:left;z-index:-251653632;visibility:visible;mso-wrap-style:square;mso-wrap-distance-left:9pt;mso-wrap-distance-top:0;mso-wrap-distance-right:9pt;mso-wrap-distance-bottom:0;mso-position-horizontal:absolute;mso-position-horizontal-relative:text;mso-position-vertical:absolute;mso-position-vertical-relative:text" from="35.05pt,1.1pt" to="429.65pt,1.1pt" o:gfxdata="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" strokecolor="#254665" strokeweight=".48pt"/>
             </w:pict>
           </mc:Fallback>
         </mc:AlternateContent>
@@ -1112,14 +1112,18 @@
               </w:rPr>
               <w:t xml:space="preserve">         </w:t>
             </w:r>
+            <w:proofErr w:type="gramStart"/>
             <w:r>
               <w:rPr>
+                <w:rFonts w:hint="eastAsia"/>
                 <w:color w:val="5B5B5B"/>
                 <w:w w:val="105"/>
                 <w:sz w:val="20"/>
+                <w:lang w:eastAsia="zh-CN"/>
               </w:rPr>
-              <w:t>学</w:t>
+              <w:t>邮</w:t>
             </w:r>
+            <w:proofErr w:type="gramEnd"/>
             <w:r>
               <w:rPr>
                 <w:rFonts w:hint="eastAsia"/>
@@ -1141,12 +1145,13 @@
             </w:r>
             <w:r>
               <w:rPr>
+                <w:rFonts w:hint="eastAsia"/>
                 <w:color w:val="5B5B5B"/>
-                <w:spacing w:val="4"/>
                 <w:w w:val="105"/>
                 <w:sz w:val="20"/>
+                <w:lang w:eastAsia="zh-CN"/>
               </w:rPr>
-              <w:t>历</w:t>
+              <w:t>箱</w:t>
             </w:r>
             <w:r>
               <w:rPr>
@@ -1971,16 +1976,7 @@
                                   <w:sz w:val="20"/>
                                   <w:lang w:eastAsia="zh-CN"/>
                                 </w:rPr>
-                                <w:t>p</w:t>
-                              </w:r>
-                              <w:r>
-                                <w:rPr>
-                                  <w:color w:val="5B5B5B"/>
-                                  <w:w w:val="105"/>
-                                  <w:sz w:val="20"/>
-                                  <w:lang w:eastAsia="zh-CN"/>
-                                </w:rPr>
-                                <w:t xml:space="preserve"> 进行</w:t>
+                                <w:t>p 进行</w:t>
                               </w:r>
                               <w:r>
                                 <w:rPr>
@@ -2479,18 +2475,7 @@
                                   <w:sz w:val="20"/>
                                   <w:lang w:eastAsia="zh-CN"/>
                                 </w:rPr>
-                                <w:t>阅读英语文档，</w:t>
-                              </w:r>
-                              <w:r>
-                                <w:rPr>
-                                  <w:rFonts w:hint="eastAsia"/>
-                                  <w:color w:val="5B5B5B"/>
-                                  <w:spacing w:val="-4"/>
-                                  <w:w w:val="105"/>
-                                  <w:sz w:val="20"/>
-                                  <w:lang w:eastAsia="zh-CN"/>
-                                </w:rPr>
-                                <w:t>与他人用英语沟通</w:t>
+                                <w:t>阅读英语文档，与他人用英语沟通</w:t>
                               </w:r>
                             </w:p>
                           </w:txbxContent>
@@ -2688,16 +2673,7 @@
                             <w:sz w:val="20"/>
                             <w:lang w:eastAsia="zh-CN"/>
                           </w:rPr>
-                          <w:t>p</w:t>
-                        </w:r>
-                        <w:r>
-                          <w:rPr>
-                            <w:color w:val="5B5B5B"/>
-                            <w:w w:val="105"/>
-                            <w:sz w:val="20"/>
-                            <w:lang w:eastAsia="zh-CN"/>
-                          </w:rPr>
-                          <w:t xml:space="preserve"> 进行</w:t>
+                          <w:t>p 进行</w:t>
                         </w:r>
                         <w:r>
                           <w:rPr>
@@ -3196,18 +3172,7 @@
                             <w:sz w:val="20"/>
                             <w:lang w:eastAsia="zh-CN"/>
                           </w:rPr>
-                          <w:t>阅读英语文档，</w:t>
-                        </w:r>
-                        <w:r>
-                          <w:rPr>
-                            <w:rFonts w:hint="eastAsia"/>
-                            <w:color w:val="5B5B5B"/>
-                            <w:spacing w:val="-4"/>
-                            <w:w w:val="105"/>
-                            <w:sz w:val="20"/>
-                            <w:lang w:eastAsia="zh-CN"/>
-                          </w:rPr>
-                          <w:t>与他人用英语沟通</w:t>
+                          <w:t>阅读英语文档，与他人用英语沟通</w:t>
                         </w:r>
                       </w:p>
                     </w:txbxContent>
@@ -3219,8 +3184,6 @@
           </mc:Fallback>
         </mc:AlternateContent>
       </w:r>
-      <w:bookmarkStart w:id="0" w:name="_GoBack"/>
-      <w:bookmarkEnd w:id="0"/>
     </w:p>
     <w:p>
       <w:pPr>
@@ -4371,7 +4334,6 @@
                               <w:pPr>
                                 <w:spacing w:line="272" w:lineRule="exact"/>
                                 <w:rPr>
-                                  <w:rFonts w:hint="eastAsia"/>
                                   <w:b/>
                                   <w:sz w:val="20"/>
                                   <w:lang w:eastAsia="zh-CN"/>
@@ -4443,22 +4405,42 @@
                               <w:pPr>
                                 <w:spacing w:line="272" w:lineRule="exact"/>
                                 <w:rPr>
+                                  <w:b/>
+                                  <w:sz w:val="20"/>
+                                  <w:lang w:eastAsia="zh-CN"/>
+                                </w:rPr>
+                              </w:pPr>
+                              <w:bookmarkStart w:id="0" w:name="_Hlk3834814"/>
+                              <w:bookmarkStart w:id="1" w:name="_Hlk3834815"/>
+                              <w:bookmarkStart w:id="2" w:name="_Hlk3834816"/>
+                              <w:bookmarkStart w:id="3" w:name="_Hlk3834817"/>
+                              <w:r>
+                                <w:rPr>
+                                  <w:b/>
+                                  <w:color w:val="5B5B5B"/>
+                                  <w:w w:val="105"/>
+                                  <w:sz w:val="20"/>
+                                </w:rPr>
+                                <w:t>前端</w:t>
+                              </w:r>
+                              <w:r>
+                                <w:rPr>
                                   <w:rFonts w:hint="eastAsia"/>
                                   <w:b/>
+                                  <w:color w:val="5B5B5B"/>
+                                  <w:w w:val="105"/>
                                   <w:sz w:val="20"/>
                                   <w:lang w:eastAsia="zh-CN"/>
                                 </w:rPr>
-                              </w:pPr>
-                              <w:bookmarkStart w:id="1" w:name="_Hlk3834814"/>
-                              <w:bookmarkStart w:id="2" w:name="_Hlk3834815"/>
-                              <w:bookmarkStart w:id="3" w:name="_Hlk3834816"/>
-                              <w:bookmarkStart w:id="4" w:name="_Hlk3834817"/>
+                                <w:t>开发/</w:t>
+                              </w:r>
                               <w:r>
                                 <w:rPr>
                                   <w:b/>
                                   <w:color w:val="5B5B5B"/>
                                   <w:w w:val="105"/>
                                   <w:sz w:val="20"/>
+                                  <w:lang w:eastAsia="zh-CN"/>
                                 </w:rPr>
                                 <w:t>前端</w:t>
                               </w:r>
@@ -4471,33 +4453,12 @@
                                   <w:sz w:val="20"/>
                                   <w:lang w:eastAsia="zh-CN"/>
                                 </w:rPr>
-                                <w:t>开发/</w:t>
-                              </w:r>
-                              <w:r>
-                                <w:rPr>
-                                  <w:b/>
-                                  <w:color w:val="5B5B5B"/>
-                                  <w:w w:val="105"/>
-                                  <w:sz w:val="20"/>
-                                  <w:lang w:eastAsia="zh-CN"/>
-                                </w:rPr>
-                                <w:t>前端</w:t>
-                              </w:r>
-                              <w:r>
-                                <w:rPr>
-                                  <w:rFonts w:hint="eastAsia"/>
-                                  <w:b/>
-                                  <w:color w:val="5B5B5B"/>
-                                  <w:w w:val="105"/>
-                                  <w:sz w:val="20"/>
-                                  <w:lang w:eastAsia="zh-CN"/>
-                                </w:rPr>
                                 <w:t>组长</w:t>
                               </w:r>
+                              <w:bookmarkEnd w:id="0"/>
                               <w:bookmarkEnd w:id="1"/>
                               <w:bookmarkEnd w:id="2"/>
                               <w:bookmarkEnd w:id="3"/>
-                              <w:bookmarkEnd w:id="4"/>
                             </w:p>
                           </w:txbxContent>
                         </wps:txbx>
@@ -5009,7 +4970,6 @@
                               <w:pPr>
                                 <w:spacing w:line="272" w:lineRule="exact"/>
                                 <w:rPr>
-                                  <w:rFonts w:hint="eastAsia"/>
                                   <w:b/>
                                   <w:sz w:val="20"/>
                                   <w:lang w:eastAsia="zh-CN"/>
@@ -5281,7 +5241,6 @@
                         <w:pPr>
                           <w:spacing w:line="272" w:lineRule="exact"/>
                           <w:rPr>
-                            <w:rFonts w:hint="eastAsia"/>
                             <w:b/>
                             <w:sz w:val="20"/>
                             <w:lang w:eastAsia="zh-CN"/>
@@ -5337,22 +5296,42 @@
                         <w:pPr>
                           <w:spacing w:line="272" w:lineRule="exact"/>
                           <w:rPr>
+                            <w:b/>
+                            <w:sz w:val="20"/>
+                            <w:lang w:eastAsia="zh-CN"/>
+                          </w:rPr>
+                        </w:pPr>
+                        <w:bookmarkStart w:id="4" w:name="_Hlk3834814"/>
+                        <w:bookmarkStart w:id="5" w:name="_Hlk3834815"/>
+                        <w:bookmarkStart w:id="6" w:name="_Hlk3834816"/>
+                        <w:bookmarkStart w:id="7" w:name="_Hlk3834817"/>
+                        <w:r>
+                          <w:rPr>
+                            <w:b/>
+                            <w:color w:val="5B5B5B"/>
+                            <w:w w:val="105"/>
+                            <w:sz w:val="20"/>
+                          </w:rPr>
+                          <w:t>前端</w:t>
+                        </w:r>
+                        <w:r>
+                          <w:rPr>
                             <w:rFonts w:hint="eastAsia"/>
                             <w:b/>
+                            <w:color w:val="5B5B5B"/>
+                            <w:w w:val="105"/>
                             <w:sz w:val="20"/>
                             <w:lang w:eastAsia="zh-CN"/>
                           </w:rPr>
-                        </w:pPr>
-                        <w:bookmarkStart w:id="5" w:name="_Hlk3834814"/>
-                        <w:bookmarkStart w:id="6" w:name="_Hlk3834815"/>
-                        <w:bookmarkStart w:id="7" w:name="_Hlk3834816"/>
-                        <w:bookmarkStart w:id="8" w:name="_Hlk3834817"/>
+                          <w:t>开发/</w:t>
+                        </w:r>
                         <w:r>
                           <w:rPr>
                             <w:b/>
                             <w:color w:val="5B5B5B"/>
                             <w:w w:val="105"/>
                             <w:sz w:val="20"/>
+                            <w:lang w:eastAsia="zh-CN"/>
                           </w:rPr>
                           <w:t>前端</w:t>
                         </w:r>
@@ -5365,33 +5344,12 @@
                             <w:sz w:val="20"/>
                             <w:lang w:eastAsia="zh-CN"/>
                           </w:rPr>
-                          <w:t>开发/</w:t>
-                        </w:r>
-                        <w:r>
-                          <w:rPr>
-                            <w:b/>
-                            <w:color w:val="5B5B5B"/>
-                            <w:w w:val="105"/>
-                            <w:sz w:val="20"/>
-                            <w:lang w:eastAsia="zh-CN"/>
-                          </w:rPr>
-                          <w:t>前端</w:t>
-                        </w:r>
-                        <w:r>
-                          <w:rPr>
-                            <w:rFonts w:hint="eastAsia"/>
-                            <w:b/>
-                            <w:color w:val="5B5B5B"/>
-                            <w:w w:val="105"/>
-                            <w:sz w:val="20"/>
-                            <w:lang w:eastAsia="zh-CN"/>
-                          </w:rPr>
                           <w:t>组长</w:t>
                         </w:r>
+                        <w:bookmarkEnd w:id="4"/>
                         <w:bookmarkEnd w:id="5"/>
                         <w:bookmarkEnd w:id="6"/>
                         <w:bookmarkEnd w:id="7"/>
-                        <w:bookmarkEnd w:id="8"/>
                       </w:p>
                     </w:txbxContent>
                   </v:textbox>
@@ -5855,7 +5813,6 @@
                         <w:pPr>
                           <w:spacing w:line="272" w:lineRule="exact"/>
                           <w:rPr>
-                            <w:rFonts w:hint="eastAsia"/>
                             <w:b/>
                             <w:sz w:val="20"/>
                             <w:lang w:eastAsia="zh-CN"/>
@@ -6049,7 +6006,7 @@
           </mc:Choice>
           <mc:Fallback>
             <w:pict>
-              <v:group w14:anchorId="47398E6B" id="组合 34" o:spid="_x0000_s1026" style="width:14.2pt;height:18.25pt;mso-position-horizontal-relative:char;mso-position-vertical-relative:line" coordsize="284,365" o:gfxdata="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">
+              <v:group w14:anchorId="502736AA" id="组合 34" o:spid="_x0000_s1026" style="width:14.2pt;height:18.25pt;mso-position-horizontal-relative:char;mso-position-vertical-relative:line" coordsize="284,365" o:gfxdata="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">
                 <v:rect id="矩形 35" o:spid="_x0000_s1027" style="position:absolute;width:284;height:365;visibility:visible;mso-wrap-style:square;v-text-anchor:top" o:gfxdata="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" fillcolor="#254665" stroked="f"/>
                 <w10:anchorlock/>
               </v:group>
@@ -6118,7 +6075,7 @@
           </mc:Choice>
           <mc:Fallback>
             <w:pict>
-              <v:group w14:anchorId="3F121273" id="组合 36" o:spid="_x0000_s1026" style="width:538.85pt;height:18.25pt;mso-position-horizontal-relative:char;mso-position-vertical-relative:line" coordsize="10777,365" o:gfxdata="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">
+              <v:group w14:anchorId="522B3F59" id="组合 36" o:spid="_x0000_s1026" style="width:538.85pt;height:18.25pt;mso-position-horizontal-relative:char;mso-position-vertical-relative:line" coordsize="10777,365" o:gfxdata="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">
                 <v:rect id="矩形 37" o:spid="_x0000_s1027" style="position:absolute;width:10777;height:365;visibility:visible;mso-wrap-style:square;v-text-anchor:top" o:gfxdata="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" fillcolor="#254665" stroked="f"/>
                 <w10:anchorlock/>
               </v:group>
@@ -6143,7 +6100,7 @@
         <mc:AlternateContent>
           <mc:Choice Requires="wpg">
             <w:drawing>
-              <wp:anchor distT="0" distB="0" distL="114300" distR="114300" simplePos="0" relativeHeight="251656704" behindDoc="1" locked="0" layoutInCell="1" allowOverlap="1" wp14:anchorId="166E301C" wp14:editId="37FB3AE5">
+              <wp:anchor distT="0" distB="0" distL="114300" distR="114300" simplePos="0" relativeHeight="251657728" behindDoc="1" locked="0" layoutInCell="1" allowOverlap="1" wp14:anchorId="166E301C" wp14:editId="37FB3AE5">
                 <wp:simplePos x="0" y="0"/>
                 <wp:positionH relativeFrom="page">
                   <wp:posOffset>428625</wp:posOffset>
@@ -6690,7 +6647,7 @@
           </mc:Choice>
           <mc:Fallback>
             <w:pict>
-              <v:group w14:anchorId="63161064" id="组合 43" o:spid="_x0000_s1026" style="position:absolute;left:0;text-align:left;margin-left:33.75pt;margin-top:14pt;width:532.3pt;height:631.5pt;z-index:-251659776;mso-position-horizontal-relative:page;mso-width-relative:margin;mso-height-relative:margin" coordorigin="687,-443" coordsize="10637,12098" o:gfxdata="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">
+              <v:group w14:anchorId="4882F775" id="组合 43" o:spid="_x0000_s1026" style="position:absolute;left:0;text-align:left;margin-left:33.75pt;margin-top:14pt;width:532.3pt;height:631.5pt;z-index:-251658752;mso-position-horizontal-relative:page;mso-width-relative:margin;mso-height-relative:margin" coordorigin="687,-443" coordsize="10637,12098" o:gfxdata="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">
                 <v:shape id="图片 44" o:spid="_x0000_s1027" type="#_x0000_t75" style="position:absolute;left:687;top:-443;width:10637;height:9964;visibility:visible;mso-wrap-style:square" o:gfxdata="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">
                   <v:imagedata r:id="rId20" o:title=""/>
                 </v:shape>
@@ -6714,7 +6671,7 @@
         <mc:AlternateContent>
           <mc:Choice Requires="wpg">
             <w:drawing>
-              <wp:anchor distT="0" distB="0" distL="114300" distR="114300" simplePos="0" relativeHeight="251657728" behindDoc="1" locked="0" layoutInCell="1" allowOverlap="1" wp14:anchorId="319556F1" wp14:editId="3C0F2B46">
+              <wp:anchor distT="0" distB="0" distL="114300" distR="114300" simplePos="0" relativeHeight="251658752" behindDoc="1" locked="0" layoutInCell="1" allowOverlap="1" wp14:anchorId="319556F1" wp14:editId="3C0F2B46">
                 <wp:simplePos x="0" y="0"/>
                 <wp:positionH relativeFrom="page">
                   <wp:posOffset>457200</wp:posOffset>
@@ -7132,7 +7089,7 @@
           </mc:Choice>
           <mc:Fallback>
             <w:pict>
-              <v:group w14:anchorId="319556F1" id="组合 38" o:spid="_x0000_s1049" style="position:absolute;margin-left:36pt;margin-top:10.75pt;width:523.3pt;height:22.6pt;z-index:-251658752;mso-position-horizontal-relative:page;mso-position-vertical-relative:text;mso-width-relative:margin;mso-height-relative:margin" coordorigin="720,215" coordsize="10466,452" o:gfxdata="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">
+              <v:group w14:anchorId="319556F1" id="组合 38" o:spid="_x0000_s1049" style="position:absolute;margin-left:36pt;margin-top:10.75pt;width:523.3pt;height:22.6pt;z-index:-251657728;mso-position-horizontal-relative:page;mso-position-vertical-relative:text;mso-width-relative:margin;mso-height-relative:margin" coordorigin="720,215" coordsize="10466,452" o:gfxdata="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">
                 <v:shape id="图片 39" o:spid="_x0000_s1050" type="#_x0000_t75" style="position:absolute;left:1176;top:220;width:4172;height:447;visibility:visible;mso-wrap-style:square" o:gfxdata="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">
                   <v:imagedata r:id="rId12" o:title=""/>
                 </v:shape>
@@ -7777,7 +7734,6 @@
         </w:tabs>
         <w:ind w:left="260"/>
         <w:rPr>
-          <w:rFonts w:hint="eastAsia"/>
           <w:sz w:val="20"/>
           <w:lang w:eastAsia="zh-CN"/>
         </w:rPr>
@@ -7849,7 +7805,6 @@
         <w:ind w:left="260"/>
         <w:jc w:val="both"/>
         <w:rPr>
-          <w:rFonts w:hint="eastAsia"/>
           <w:lang w:eastAsia="zh-CN"/>
         </w:rPr>
       </w:pPr>
@@ -7906,7 +7861,6 @@
         <w:ind w:left="260"/>
         <w:jc w:val="both"/>
         <w:rPr>
-          <w:rFonts w:hint="eastAsia"/>
           <w:b/>
           <w:sz w:val="20"/>
           <w:lang w:eastAsia="zh-CN"/>
@@ -8197,16 +8151,7 @@
           <w:w w:val="105"/>
           <w:lang w:eastAsia="zh-CN"/>
         </w:rPr>
-        <w:t>（</w:t>
-      </w:r>
-      <w:r>
-        <w:rPr>
-          <w:rFonts w:hint="eastAsia"/>
-          <w:color w:val="5B5B5B"/>
-          <w:w w:val="105"/>
-          <w:lang w:eastAsia="zh-CN"/>
-        </w:rPr>
-        <w:t>W</w:t>
+        <w:t>（W</w:t>
       </w:r>
       <w:r>
         <w:rPr>
@@ -8233,7 +8178,6 @@
         <w:ind w:left="260"/>
         <w:jc w:val="both"/>
         <w:rPr>
-          <w:rFonts w:hint="eastAsia"/>
           <w:lang w:eastAsia="zh-CN"/>
         </w:rPr>
       </w:pPr>
@@ -8289,31 +8233,7 @@
           <w:w w:val="105"/>
           <w:lang w:eastAsia="zh-CN"/>
         </w:rPr>
-        <w:t xml:space="preserve"> + </w:t>
-      </w:r>
-      <w:r>
-        <w:rPr>
-          <w:color w:val="5B5B5B"/>
-          <w:w w:val="105"/>
-          <w:lang w:eastAsia="zh-CN"/>
-        </w:rPr>
-        <w:t>Vuex</w:t>
-      </w:r>
-      <w:r>
-        <w:rPr>
-          <w:color w:val="5B5B5B"/>
-          <w:w w:val="105"/>
-          <w:lang w:eastAsia="zh-CN"/>
-        </w:rPr>
-        <w:t xml:space="preserve"> + </w:t>
-      </w:r>
-      <w:r>
-        <w:rPr>
-          <w:color w:val="5B5B5B"/>
-          <w:w w:val="105"/>
-          <w:lang w:eastAsia="zh-CN"/>
-        </w:rPr>
-        <w:t>Vue Router + Vui</w:t>
+        <w:t xml:space="preserve"> + Vuex + Vue Router + Vui</w:t>
       </w:r>
     </w:p>
     <w:p>
@@ -8460,7 +8380,6 @@
       <w:pPr>
         <w:ind w:left="260"/>
         <w:rPr>
-          <w:rFonts w:hint="eastAsia"/>
           <w:color w:val="5B5B5B"/>
           <w:spacing w:val="-1"/>
           <w:w w:val="105"/>
@@ -8495,9 +8414,10 @@
           <w:sz w:val="20"/>
           <w:lang w:eastAsia="zh-CN"/>
         </w:rPr>
-        <w:t>通过这项目在怎样促进团队成员技术成长和把控项目进度取得了一定进步，另外对于</w:t>
-      </w:r>
-      <w:proofErr w:type="gramStart"/>
+        <w:t>通过这项目在怎样促进团队成员技术成长和把控项目进</w:t>
+      </w:r>
+      <w:bookmarkStart w:id="8" w:name="_GoBack"/>
+      <w:bookmarkEnd w:id="8"/>
       <w:r>
         <w:rPr>
           <w:rFonts w:hint="eastAsia"/>
@@ -8507,9 +8427,9 @@
           <w:sz w:val="20"/>
           <w:lang w:eastAsia="zh-CN"/>
         </w:rPr>
-        <w:t>使用微信</w:t>
-      </w:r>
-      <w:proofErr w:type="gramEnd"/>
+        <w:t>度取得了一定进步，另外对于</w:t>
+      </w:r>
+      <w:proofErr w:type="gramStart"/>
       <w:r>
         <w:rPr>
           <w:rFonts w:hint="eastAsia"/>
@@ -8519,52 +8439,52 @@
           <w:sz w:val="20"/>
           <w:lang w:eastAsia="zh-CN"/>
         </w:rPr>
-        <w:t xml:space="preserve"> </w:t>
-      </w:r>
-      <w:r>
-        <w:rPr>
+        <w:t>使用微信</w:t>
+      </w:r>
+      <w:proofErr w:type="gramEnd"/>
+      <w:r>
+        <w:rPr>
+          <w:rFonts w:hint="eastAsia"/>
           <w:color w:val="5B5B5B"/>
           <w:spacing w:val="-1"/>
           <w:w w:val="105"/>
           <w:sz w:val="20"/>
           <w:lang w:eastAsia="zh-CN"/>
         </w:rPr>
-        <w:t>JS</w:t>
-      </w:r>
-      <w:r>
-        <w:rPr>
-          <w:rFonts w:hint="eastAsia"/>
+        <w:t xml:space="preserve"> </w:t>
+      </w:r>
+      <w:r>
+        <w:rPr>
           <w:color w:val="5B5B5B"/>
           <w:spacing w:val="-1"/>
           <w:w w:val="105"/>
           <w:sz w:val="20"/>
           <w:lang w:eastAsia="zh-CN"/>
         </w:rPr>
-        <w:t>-</w:t>
-      </w:r>
-      <w:r>
-        <w:rPr>
+        <w:t>JS</w:t>
+      </w:r>
+      <w:r>
+        <w:rPr>
+          <w:rFonts w:hint="eastAsia"/>
           <w:color w:val="5B5B5B"/>
           <w:spacing w:val="-1"/>
           <w:w w:val="105"/>
           <w:sz w:val="20"/>
           <w:lang w:eastAsia="zh-CN"/>
         </w:rPr>
-        <w:t xml:space="preserve">SDK </w:t>
-      </w:r>
-      <w:proofErr w:type="gramStart"/>
-      <w:r>
-        <w:rPr>
-          <w:rFonts w:hint="eastAsia"/>
+        <w:t>-</w:t>
+      </w:r>
+      <w:r>
+        <w:rPr>
           <w:color w:val="5B5B5B"/>
           <w:spacing w:val="-1"/>
           <w:w w:val="105"/>
           <w:sz w:val="20"/>
           <w:lang w:eastAsia="zh-CN"/>
         </w:rPr>
-        <w:t>开发微信</w:t>
-      </w:r>
-      <w:proofErr w:type="gramEnd"/>
+        <w:t xml:space="preserve">SDK </w:t>
+      </w:r>
+      <w:proofErr w:type="gramStart"/>
       <w:r>
         <w:rPr>
           <w:rFonts w:hint="eastAsia"/>
@@ -8574,7 +8494,19 @@
           <w:sz w:val="20"/>
           <w:lang w:eastAsia="zh-CN"/>
         </w:rPr>
-        <w:t xml:space="preserve"> we</w:t>
+        <w:t>开发微</w:t>
+      </w:r>
+      <w:proofErr w:type="gramEnd"/>
+      <w:r>
+        <w:rPr>
+          <w:rFonts w:hint="eastAsia"/>
+          <w:color w:val="5B5B5B"/>
+          <w:spacing w:val="-1"/>
+          <w:w w:val="105"/>
+          <w:sz w:val="20"/>
+          <w:lang w:eastAsia="zh-CN"/>
+        </w:rPr>
+        <w:t>信 we</w:t>
       </w:r>
       <w:r>
         <w:rPr>
@@ -8699,7 +8631,6 @@
         <w:spacing w:before="31"/>
         <w:ind w:leftChars="100" w:left="220"/>
         <w:rPr>
-          <w:rFonts w:hint="eastAsia"/>
           <w:color w:val="5B5B5B"/>
           <w:spacing w:val="-1"/>
           <w:w w:val="105"/>
@@ -8755,7 +8686,6 @@
       <w:pPr>
         <w:ind w:firstLineChars="100" w:firstLine="209"/>
         <w:rPr>
-          <w:rFonts w:hint="eastAsia"/>
           <w:b/>
           <w:color w:val="5B5B5B"/>
           <w:spacing w:val="-1"/>
@@ -9748,6 +9678,7 @@
   <w:style w:type="character" w:default="1" w:styleId="a0">
     <w:name w:val="Default Paragraph Font"/>
     <w:uiPriority w:val="1"/>
+    <w:semiHidden/>
     <w:unhideWhenUsed/>
   </w:style>
   <w:style w:type="table" w:default="1" w:styleId="a1">

</xml_diff>